<commit_message>
New Code files & html editing
</commit_message>
<xml_diff>
--- a/Report/MiBici_Report.docx
+++ b/Report/MiBici_Report.docx
@@ -20,7 +20,27 @@
           <w:sz w:val="32"/>
           <w:szCs w:val="32"/>
         </w:rPr>
-        <w:t>COVID-19 &amp; the MiBici Bike-Sharing System in Guadalajara</w:t>
+        <w:t xml:space="preserve">COVID-19 &amp; the </w:t>
+      </w:r>
+      <w:proofErr w:type="spellStart"/>
+      <w:r>
+        <w:rPr>
+          <w:b/>
+          <w:bCs/>
+          <w:sz w:val="32"/>
+          <w:szCs w:val="32"/>
+        </w:rPr>
+        <w:t>MiBici</w:t>
+      </w:r>
+      <w:proofErr w:type="spellEnd"/>
+      <w:r>
+        <w:rPr>
+          <w:b/>
+          <w:bCs/>
+          <w:sz w:val="32"/>
+          <w:szCs w:val="32"/>
+        </w:rPr>
+        <w:t xml:space="preserve"> Bike-Sharing System in Guadalajara</w:t>
       </w:r>
     </w:p>
     <w:p>
@@ -54,57 +74,103 @@
       <w:pPr>
         <w:jc w:val="both"/>
       </w:pPr>
-      <w:r>
-        <w:t>MiBici (MyBike) is Guadalajara's public bike sharing system in the state of Jalisco, Mexico. Created in 2014, the system has over 3,200 bikes and 300 stations available in the municipalities of Guadalajara, Zapopan</w:t>
-      </w:r>
-      <w:r>
-        <w:t>,</w:t>
-      </w:r>
-      <w:r>
-        <w:t xml:space="preserve"> and Tlaquepaque. MiBici consists of a line of bikes that are locked into a network of docking stations throughout the municipalities. To use the bikes, one must purchase a subscription. The bikes can be unlocked from one station and returned to any other station in the system. Bikes are available every day of the year from 05:00 AM to 00:59 AM and are designed to be used for an </w:t>
-      </w:r>
-      <w:r>
-        <w:t>unlimited</w:t>
-      </w:r>
-      <w:r>
-        <w:t xml:space="preserve"> number of trips so long as each trip is less than 30 minutes (on Sundays, this is 45 minutes). When bikes are used for periods of more than 30 minutes, additional charges are incurred. The program acts as a complement or extension to other transportation systems in the area [MiBici FAQs</w:t>
-      </w:r>
-      <w:r>
+      <w:proofErr w:type="spellStart"/>
+      <w:r>
+        <w:t>MiBici</w:t>
+      </w:r>
+      <w:proofErr w:type="spellEnd"/>
+      <w:r>
+        <w:t xml:space="preserve"> (</w:t>
+      </w:r>
+      <w:proofErr w:type="spellStart"/>
+      <w:r>
+        <w:t>MyBike</w:t>
+      </w:r>
+      <w:proofErr w:type="spellEnd"/>
+      <w:r>
+        <w:t xml:space="preserve">) is Guadalajara's public bike sharing system in the state of Jalisco, Mexico. Created in 2014, the system has over 3,200 bikes and 300 stations available in the municipalities of Guadalajara, Zapopan, and Tlaquepaque. </w:t>
+      </w:r>
+      <w:proofErr w:type="spellStart"/>
+      <w:r>
+        <w:t>MiBici</w:t>
+      </w:r>
+      <w:proofErr w:type="spellEnd"/>
+      <w:r>
+        <w:t xml:space="preserve"> consists of a line of bikes that are locked into a network of docking stations throughout the municipalities. To use the bikes, one must purchase a subscription. The bikes can be unlocked from one station and returned to any other station in the system. Bikes are available every day of the year from 05:00 AM to 00:59 AM and are designed to be used for an unlimited number of trips so long as each trip is less than 30 minutes (on Sundays, this is 45 minutes). When bikes are used for periods of more than 30 minutes, additional charges are incurred. </w:t>
+      </w:r>
+      <w:r>
+        <w:rPr>
+          <w:highlight w:val="cyan"/>
+        </w:rPr>
+        <w:t>The program acts as a complement or extension to other transportation systems in the area [</w:t>
+      </w:r>
+      <w:proofErr w:type="spellStart"/>
+      <w:r>
+        <w:rPr>
+          <w:highlight w:val="cyan"/>
+        </w:rPr>
+        <w:t>MiBici</w:t>
+      </w:r>
+      <w:proofErr w:type="spellEnd"/>
+      <w:r>
+        <w:rPr>
+          <w:highlight w:val="cyan"/>
+        </w:rPr>
+        <w:t xml:space="preserve"> FAQs</w:t>
+      </w:r>
+      <w:r>
+        <w:rPr>
+          <w:highlight w:val="cyan"/>
+        </w:rPr>
         <w:t xml:space="preserve">]. </w:t>
       </w:r>
       <w:r>
         <w:rPr>
-          <w:highlight w:val="lightGray"/>
+          <w:highlight w:val="cyan"/>
         </w:rPr>
         <w:t xml:space="preserve">As the coronavirus disease 2019 (COVID-19) hit Mexico in 2020, the </w:t>
       </w:r>
       <w:r>
         <w:rPr>
-          <w:highlight w:val="lightGray"/>
+          <w:highlight w:val="cyan"/>
         </w:rPr>
         <w:t>government</w:t>
       </w:r>
       <w:r>
         <w:rPr>
-          <w:highlight w:val="lightGray"/>
+          <w:highlight w:val="cyan"/>
         </w:rPr>
         <w:t xml:space="preserve"> announced a national lockdown which took place between 23 March 2020 and 30 May 2020, where all non-essential activities and </w:t>
       </w:r>
       <w:r>
         <w:rPr>
-          <w:highlight w:val="lightGray"/>
+          <w:highlight w:val="cyan"/>
         </w:rPr>
         <w:t>in person</w:t>
       </w:r>
       <w:r>
         <w:rPr>
-          <w:highlight w:val="lightGray"/>
-        </w:rPr>
-        <w:t xml:space="preserve"> education was suspended [UCSF IGHS]. During this period and with the rise of social distancing as a measure to mitigate the spread of the disease, people seemed to turn to cycling as a form of mobility and exercise. On 18 May 2020, Christina Goldbaum published the New York Times article “Thinking of Buying a Bike? Get Ready for a Very Long Wait” where they discussed the shortage of bicycles available to purchase in the NYC area and the desire to be outside amidst the pandemic. Researchers Padmanabhan et al. (2021), studied the effects of the first wave of COVID-19 (March-June 2020) on bike sharing systems in three cities of the United States (US): NYC, Boston, and Chicago [article]. They concluded that the number of bike trips were negatively impacted by the number of COVID‐19 cases, but trip durations increase</w:t>
-      </w:r>
-      <w:r>
-        <w:rPr>
-          <w:highlight w:val="lightGray"/>
+          <w:highlight w:val="cyan"/>
+        </w:rPr>
+        <w:t xml:space="preserve"> education was suspended [UCSF IGHS]. During this period and with the rise of social distancing as a measure to mitigate the spread of the disease, people seemed to turn to cycling as a form of mobility and exercise. On 18 May 2020, Christina </w:t>
+      </w:r>
+      <w:proofErr w:type="spellStart"/>
+      <w:r>
+        <w:rPr>
+          <w:highlight w:val="cyan"/>
+        </w:rPr>
+        <w:t>Goldbaum</w:t>
+      </w:r>
+      <w:proofErr w:type="spellEnd"/>
+      <w:r>
+        <w:rPr>
+          <w:highlight w:val="cyan"/>
+        </w:rPr>
+        <w:t xml:space="preserve"> published the New York Times article “Thinking of Buying a Bike? Get Ready for a Very Long Wait” where they discussed the shortage of bicycles available to purchase in the NYC area and the desire to be outside amidst the pandemic. Researchers Padmanabhan et al. (2021), studied the effects of the first wave of COVID-19 (March-June 2020) on bike sharing systems in three cities of the United States (US): NYC, Boston, and Chicago [article]. They concluded that the number of bike trips were negatively impacted by the number of COVID‐19 cases, but trip durations increase</w:t>
+      </w:r>
+      <w:r>
+        <w:rPr>
+          <w:highlight w:val="cyan"/>
         </w:rPr>
         <w:t>d.</w:t>
       </w:r>
@@ -133,6 +199,7 @@
           <w:bCs/>
         </w:rPr>
       </w:pPr>
+      <w:proofErr w:type="spellStart"/>
       <w:r>
         <w:rPr>
           <w:b/>
@@ -140,10 +207,22 @@
         </w:rPr>
         <w:t>MiBici</w:t>
       </w:r>
-    </w:p>
-    <w:p>
-      <w:r>
-        <w:t>(MUST CHANGE) The MiBici open data set contains 21,765,814 observations across 15 variables. Each observation represents a bike ride, and each variable (in BOLD) contains information about the bike ride. (DISCUSS ADDED VARIABLES) Reverse geocoding was used in Python to obtain the full address, neighborhood, and municipality of each station.</w:t>
+      <w:proofErr w:type="spellEnd"/>
+    </w:p>
+    <w:p>
+      <w:pPr>
+        <w:jc w:val="both"/>
+      </w:pPr>
+      <w:r>
+        <w:t xml:space="preserve">(MUST CHANGE) The </w:t>
+      </w:r>
+      <w:proofErr w:type="spellStart"/>
+      <w:r>
+        <w:t>MiBici</w:t>
+      </w:r>
+      <w:proofErr w:type="spellEnd"/>
+      <w:r>
+        <w:t xml:space="preserve"> open data set contains 21,765,814 observations across 15 variables. Each observation represents a bike ride, and each variable (in BOLD) contains information about the bike ride. (DISCUSS ADDED VARIABLES) Reverse geocoding was used in Python to obtain the full address, neighborhood, and municipality of each station.</w:t>
       </w:r>
     </w:p>
     <w:p>
@@ -162,6 +241,7 @@
     </w:p>
     <w:p>
       <w:pPr>
+        <w:spacing w:after="0"/>
         <w:rPr>
           <w:b/>
           <w:bCs/>
@@ -182,6 +262,7 @@
           <w:ilvl w:val="0"/>
           <w:numId w:val="3"/>
         </w:numPr>
+        <w:spacing w:after="0"/>
       </w:pPr>
       <w:r>
         <w:t>Trip ID</w:t>
@@ -194,6 +275,7 @@
           <w:ilvl w:val="0"/>
           <w:numId w:val="3"/>
         </w:numPr>
+        <w:spacing w:after="0"/>
       </w:pPr>
       <w:r>
         <w:t>User ID</w:t>
@@ -206,6 +288,7 @@
           <w:ilvl w:val="0"/>
           <w:numId w:val="3"/>
         </w:numPr>
+        <w:spacing w:after="0"/>
       </w:pPr>
       <w:r>
         <w:t>Gender</w:t>
@@ -218,6 +301,7 @@
           <w:ilvl w:val="0"/>
           <w:numId w:val="3"/>
         </w:numPr>
+        <w:spacing w:after="0"/>
       </w:pPr>
       <w:r>
         <w:t>Year of Birth</w:t>
@@ -230,6 +314,7 @@
           <w:ilvl w:val="0"/>
           <w:numId w:val="3"/>
         </w:numPr>
+        <w:spacing w:after="0"/>
       </w:pPr>
       <w:r>
         <w:t>Start Date/Time</w:t>
@@ -242,6 +327,7 @@
           <w:ilvl w:val="0"/>
           <w:numId w:val="3"/>
         </w:numPr>
+        <w:spacing w:after="0"/>
       </w:pPr>
       <w:r>
         <w:t>End Date/Time</w:t>
@@ -249,14 +335,7 @@
     </w:p>
     <w:p>
       <w:pPr>
-        <w:rPr>
-          <w:b/>
-          <w:bCs/>
-        </w:rPr>
-      </w:pPr>
-    </w:p>
-    <w:p>
-      <w:pPr>
+        <w:spacing w:after="0"/>
         <w:rPr>
           <w:b/>
           <w:bCs/>
@@ -277,6 +356,7 @@
           <w:ilvl w:val="0"/>
           <w:numId w:val="1"/>
         </w:numPr>
+        <w:spacing w:after="0"/>
       </w:pPr>
       <w:r>
         <w:t>Station ID</w:t>
@@ -289,6 +369,7 @@
           <w:ilvl w:val="0"/>
           <w:numId w:val="1"/>
         </w:numPr>
+        <w:spacing w:after="0"/>
       </w:pPr>
       <w:r>
         <w:t>Station Name</w:t>
@@ -301,6 +382,7 @@
           <w:ilvl w:val="0"/>
           <w:numId w:val="1"/>
         </w:numPr>
+        <w:spacing w:after="0"/>
       </w:pPr>
       <w:r>
         <w:t>Municipality</w:t>
@@ -313,6 +395,7 @@
           <w:ilvl w:val="0"/>
           <w:numId w:val="1"/>
         </w:numPr>
+        <w:spacing w:after="0"/>
       </w:pPr>
       <w:r>
         <w:t>Latitude</w:t>
@@ -325,6 +408,7 @@
           <w:ilvl w:val="0"/>
           <w:numId w:val="1"/>
         </w:numPr>
+        <w:spacing w:after="0"/>
       </w:pPr>
       <w:r>
         <w:t>Longitude</w:t>
@@ -337,6 +421,7 @@
           <w:ilvl w:val="0"/>
           <w:numId w:val="1"/>
         </w:numPr>
+        <w:spacing w:after="0"/>
       </w:pPr>
       <w:r>
         <w:t>Docking Status</w:t>
@@ -344,14 +429,7 @@
     </w:p>
     <w:p>
       <w:pPr>
-        <w:rPr>
-          <w:b/>
-          <w:bCs/>
-        </w:rPr>
-      </w:pPr>
-    </w:p>
-    <w:p>
-      <w:pPr>
+        <w:spacing w:after="0"/>
         <w:rPr>
           <w:b/>
           <w:bCs/>
@@ -372,6 +450,7 @@
           <w:ilvl w:val="0"/>
           <w:numId w:val="2"/>
         </w:numPr>
+        <w:spacing w:after="0"/>
       </w:pPr>
       <w:r>
         <w:t>Address</w:t>
@@ -384,6 +463,7 @@
           <w:ilvl w:val="0"/>
           <w:numId w:val="2"/>
         </w:numPr>
+        <w:spacing w:after="0"/>
       </w:pPr>
       <w:r>
         <w:t>Municipality</w:t>
@@ -396,6 +476,7 @@
           <w:ilvl w:val="0"/>
           <w:numId w:val="2"/>
         </w:numPr>
+        <w:spacing w:after="0"/>
       </w:pPr>
       <w:r>
         <w:t>Neighborhood</w:t>
@@ -408,6 +489,7 @@
           <w:ilvl w:val="0"/>
           <w:numId w:val="2"/>
         </w:numPr>
+        <w:spacing w:after="0"/>
       </w:pPr>
       <w:r>
         <w:t>Z</w:t>
@@ -420,6 +502,7 @@
           <w:ilvl w:val="0"/>
           <w:numId w:val="2"/>
         </w:numPr>
+        <w:spacing w:after="0"/>
       </w:pPr>
       <w:r>
         <w:t>Z</w:t>
@@ -432,6 +515,7 @@
           <w:ilvl w:val="0"/>
           <w:numId w:val="2"/>
         </w:numPr>
+        <w:spacing w:after="40"/>
       </w:pPr>
       <w:r>
         <w:t>Z</w:t>
@@ -439,11 +523,7 @@
     </w:p>
     <w:p>
       <w:pPr>
-        <w:pStyle w:val="Heading2"/>
-        <w:rPr>
-          <w:b/>
-          <w:bCs/>
-        </w:rPr>
+        <w:spacing w:after="40"/>
         <w:sectPr>
           <w:type w:val="continuous"/>
           <w:pgSz w:w="12240" w:h="15840"/>
@@ -467,19 +547,12 @@
           <w:b/>
           <w:bCs/>
         </w:rPr>
-        <w:lastRenderedPageBreak/>
         <w:t>COVID-19</w:t>
       </w:r>
     </w:p>
     <w:p>
       <w:r>
-        <w:t xml:space="preserve">The general directive of epidemiology for the Mexican government maintains a dashboard of COVID-19 data for the country. In this analysis, the daily count of </w:t>
-      </w:r>
-      <w:r>
-        <w:t>confirmed</w:t>
-      </w:r>
-      <w:r>
-        <w:t xml:space="preserve"> cases is used for the municipalities of interest.</w:t>
+        <w:t>The general directive of epidemiology for the Mexican government maintains a dashboard of COVID-19 data for the country. In this analysis, the daily count of confirmed cases is used for the municipalities of interest.</w:t>
       </w:r>
     </w:p>
     <w:p>
@@ -488,6 +561,7 @@
         <w:spacing w:before="0"/>
       </w:pPr>
       <w:r>
+        <w:lastRenderedPageBreak/>
         <w:t>Research Questions</w:t>
       </w:r>
     </w:p>
@@ -521,6 +595,189 @@
     </w:p>
     <w:p>
       <w:pPr>
+        <w:jc w:val="center"/>
+        <w:rPr>
+          <w:b/>
+          <w:bCs/>
+          <w:u w:val="single"/>
+        </w:rPr>
+      </w:pPr>
+      <w:r>
+        <w:rPr>
+          <w:b/>
+          <w:bCs/>
+          <w:u w:val="single"/>
+        </w:rPr>
+        <w:t>By Neighborhood &amp; Municipality</w:t>
+      </w:r>
+    </w:p>
+    <w:p>
+      <w:pPr>
+        <w:jc w:val="center"/>
+        <w:rPr>
+          <w:b/>
+          <w:bCs/>
+          <w:u w:val="single"/>
+        </w:rPr>
+      </w:pPr>
+      <w:r>
+        <w:rPr>
+          <w:noProof/>
+        </w:rPr>
+        <w:drawing>
+          <wp:inline distT="0" distB="0" distL="0" distR="0" wp14:anchorId="1B4D32E8" wp14:editId="293872E7">
+            <wp:extent cx="3242131" cy="1514475"/>
+            <wp:effectExtent l="19050" t="19050" r="15875" b="9525"/>
+            <wp:docPr id="11" name="Picture 11" descr="Chart, line chart&#10;&#10;Description automatically generated">
+              <a:hlinkClick xmlns:a="http://schemas.openxmlformats.org/drawingml/2006/main" r:id="rId6"/>
+            </wp:docPr>
+            <wp:cNvGraphicFramePr>
+              <a:graphicFrameLocks xmlns:a="http://schemas.openxmlformats.org/drawingml/2006/main" noChangeAspect="1"/>
+            </wp:cNvGraphicFramePr>
+            <a:graphic xmlns:a="http://schemas.openxmlformats.org/drawingml/2006/main">
+              <a:graphicData uri="http://schemas.openxmlformats.org/drawingml/2006/picture">
+                <pic:pic xmlns:pic="http://schemas.openxmlformats.org/drawingml/2006/picture">
+                  <pic:nvPicPr>
+                    <pic:cNvPr id="11" name="Picture 11" descr="Chart, line chart&#10;&#10;Description automatically generated">
+                      <a:hlinkClick r:id="rId6"/>
+                    </pic:cNvPr>
+                    <pic:cNvPicPr/>
+                  </pic:nvPicPr>
+                  <pic:blipFill>
+                    <a:blip r:embed="rId7"/>
+                    <a:stretch>
+                      <a:fillRect/>
+                    </a:stretch>
+                  </pic:blipFill>
+                  <pic:spPr>
+                    <a:xfrm>
+                      <a:off x="0" y="0"/>
+                      <a:ext cx="3244554" cy="1515607"/>
+                    </a:xfrm>
+                    <a:prstGeom prst="rect">
+                      <a:avLst/>
+                    </a:prstGeom>
+                    <a:ln>
+                      <a:solidFill>
+                        <a:schemeClr val="accent1"/>
+                      </a:solidFill>
+                    </a:ln>
+                  </pic:spPr>
+                </pic:pic>
+              </a:graphicData>
+            </a:graphic>
+          </wp:inline>
+        </w:drawing>
+      </w:r>
+    </w:p>
+    <w:p>
+      <w:pPr>
+        <w:jc w:val="center"/>
+      </w:pPr>
+      <w:r>
+        <w:rPr>
+          <w:noProof/>
+        </w:rPr>
+        <w:drawing>
+          <wp:inline distT="0" distB="0" distL="0" distR="0" wp14:anchorId="66AB9222" wp14:editId="50AA1B91">
+            <wp:extent cx="2619375" cy="1410692"/>
+            <wp:effectExtent l="19050" t="19050" r="9525" b="18415"/>
+            <wp:docPr id="1" name="Picture 1" descr="Chart, histogram&#10;&#10;Description automatically generated">
+              <a:hlinkClick xmlns:a="http://schemas.openxmlformats.org/drawingml/2006/main" r:id="rId8"/>
+            </wp:docPr>
+            <wp:cNvGraphicFramePr>
+              <a:graphicFrameLocks xmlns:a="http://schemas.openxmlformats.org/drawingml/2006/main" noChangeAspect="1"/>
+            </wp:cNvGraphicFramePr>
+            <a:graphic xmlns:a="http://schemas.openxmlformats.org/drawingml/2006/main">
+              <a:graphicData uri="http://schemas.openxmlformats.org/drawingml/2006/picture">
+                <pic:pic xmlns:pic="http://schemas.openxmlformats.org/drawingml/2006/picture">
+                  <pic:nvPicPr>
+                    <pic:cNvPr id="1" name="Picture 1" descr="Chart, histogram&#10;&#10;Description automatically generated">
+                      <a:hlinkClick r:id="rId8"/>
+                    </pic:cNvPr>
+                    <pic:cNvPicPr/>
+                  </pic:nvPicPr>
+                  <pic:blipFill>
+                    <a:blip r:embed="rId9"/>
+                    <a:stretch>
+                      <a:fillRect/>
+                    </a:stretch>
+                  </pic:blipFill>
+                  <pic:spPr>
+                    <a:xfrm>
+                      <a:off x="0" y="0"/>
+                      <a:ext cx="2633873" cy="1418500"/>
+                    </a:xfrm>
+                    <a:prstGeom prst="rect">
+                      <a:avLst/>
+                    </a:prstGeom>
+                    <a:ln>
+                      <a:solidFill>
+                        <a:schemeClr val="accent1"/>
+                      </a:solidFill>
+                    </a:ln>
+                  </pic:spPr>
+                </pic:pic>
+              </a:graphicData>
+            </a:graphic>
+          </wp:inline>
+        </w:drawing>
+      </w:r>
+      <w:r>
+        <w:t xml:space="preserve">   </w:t>
+      </w:r>
+      <w:r>
+        <w:rPr>
+          <w:noProof/>
+        </w:rPr>
+        <w:drawing>
+          <wp:inline distT="0" distB="0" distL="0" distR="0" wp14:anchorId="594B2FF7" wp14:editId="6C3C4B17">
+            <wp:extent cx="2638425" cy="1382293"/>
+            <wp:effectExtent l="19050" t="19050" r="9525" b="27940"/>
+            <wp:docPr id="3" name="Picture 3" descr="Chart, line chart&#10;&#10;Description automatically generated">
+              <a:hlinkClick xmlns:a="http://schemas.openxmlformats.org/drawingml/2006/main" r:id="rId10"/>
+            </wp:docPr>
+            <wp:cNvGraphicFramePr>
+              <a:graphicFrameLocks xmlns:a="http://schemas.openxmlformats.org/drawingml/2006/main" noChangeAspect="1"/>
+            </wp:cNvGraphicFramePr>
+            <a:graphic xmlns:a="http://schemas.openxmlformats.org/drawingml/2006/main">
+              <a:graphicData uri="http://schemas.openxmlformats.org/drawingml/2006/picture">
+                <pic:pic xmlns:pic="http://schemas.openxmlformats.org/drawingml/2006/picture">
+                  <pic:nvPicPr>
+                    <pic:cNvPr id="3" name="Picture 3" descr="Chart, line chart&#10;&#10;Description automatically generated">
+                      <a:hlinkClick r:id="rId10"/>
+                    </pic:cNvPr>
+                    <pic:cNvPicPr/>
+                  </pic:nvPicPr>
+                  <pic:blipFill>
+                    <a:blip r:embed="rId11"/>
+                    <a:stretch>
+                      <a:fillRect/>
+                    </a:stretch>
+                  </pic:blipFill>
+                  <pic:spPr>
+                    <a:xfrm>
+                      <a:off x="0" y="0"/>
+                      <a:ext cx="2645177" cy="1385830"/>
+                    </a:xfrm>
+                    <a:prstGeom prst="rect">
+                      <a:avLst/>
+                    </a:prstGeom>
+                    <a:ln>
+                      <a:solidFill>
+                        <a:schemeClr val="accent1"/>
+                      </a:solidFill>
+                    </a:ln>
+                  </pic:spPr>
+                </pic:pic>
+              </a:graphicData>
+            </a:graphic>
+          </wp:inline>
+        </w:drawing>
+      </w:r>
+    </w:p>
+    <w:p>
+      <w:pPr>
         <w:pStyle w:val="ListParagraph"/>
         <w:numPr>
           <w:ilvl w:val="0"/>
@@ -540,8 +797,132 @@
       </w:r>
     </w:p>
     <w:p>
-      <w:r>
-        <w:t>The MiBici system is described to be used as a commuting option for people. With the lifestyle changes brought about by the COVID-19 pandemic, have people changed how they use the system? Perhaps MiBici is being used more as a leisure activity.</w:t>
+      <w:pPr>
+        <w:jc w:val="both"/>
+      </w:pPr>
+      <w:r>
+        <w:t xml:space="preserve">The </w:t>
+      </w:r>
+      <w:proofErr w:type="spellStart"/>
+      <w:r>
+        <w:t>MiBici</w:t>
+      </w:r>
+      <w:proofErr w:type="spellEnd"/>
+      <w:r>
+        <w:t xml:space="preserve"> system is described to be used as a commuting option for people. With the lifestyle changes brought about by the COVID-19 pandemic, have people changed how they use the system? Perhaps </w:t>
+      </w:r>
+      <w:proofErr w:type="spellStart"/>
+      <w:r>
+        <w:t>MiBici</w:t>
+      </w:r>
+      <w:proofErr w:type="spellEnd"/>
+      <w:r>
+        <w:t xml:space="preserve"> is being used more as a leisure activity.</w:t>
+      </w:r>
+    </w:p>
+    <w:p>
+      <w:pPr>
+        <w:jc w:val="center"/>
+      </w:pPr>
+      <w:r>
+        <w:rPr>
+          <w:noProof/>
+        </w:rPr>
+        <w:drawing>
+          <wp:inline distT="0" distB="0" distL="0" distR="0" wp14:anchorId="674446EB" wp14:editId="71C7166D">
+            <wp:extent cx="2667000" cy="1673914"/>
+            <wp:effectExtent l="19050" t="19050" r="19050" b="21590"/>
+            <wp:docPr id="4" name="Picture 4" descr="Chart, histogram&#10;&#10;Description automatically generated">
+              <a:hlinkClick xmlns:a="http://schemas.openxmlformats.org/drawingml/2006/main" r:id="rId12"/>
+            </wp:docPr>
+            <wp:cNvGraphicFramePr>
+              <a:graphicFrameLocks xmlns:a="http://schemas.openxmlformats.org/drawingml/2006/main" noChangeAspect="1"/>
+            </wp:cNvGraphicFramePr>
+            <a:graphic xmlns:a="http://schemas.openxmlformats.org/drawingml/2006/main">
+              <a:graphicData uri="http://schemas.openxmlformats.org/drawingml/2006/picture">
+                <pic:pic xmlns:pic="http://schemas.openxmlformats.org/drawingml/2006/picture">
+                  <pic:nvPicPr>
+                    <pic:cNvPr id="4" name="Picture 4" descr="Chart, histogram&#10;&#10;Description automatically generated">
+                      <a:hlinkClick r:id="rId12"/>
+                    </pic:cNvPr>
+                    <pic:cNvPicPr/>
+                  </pic:nvPicPr>
+                  <pic:blipFill>
+                    <a:blip r:embed="rId13"/>
+                    <a:stretch>
+                      <a:fillRect/>
+                    </a:stretch>
+                  </pic:blipFill>
+                  <pic:spPr>
+                    <a:xfrm>
+                      <a:off x="0" y="0"/>
+                      <a:ext cx="2679264" cy="1681611"/>
+                    </a:xfrm>
+                    <a:prstGeom prst="rect">
+                      <a:avLst/>
+                    </a:prstGeom>
+                    <a:ln>
+                      <a:solidFill>
+                        <a:schemeClr val="accent1"/>
+                      </a:solidFill>
+                    </a:ln>
+                  </pic:spPr>
+                </pic:pic>
+              </a:graphicData>
+            </a:graphic>
+          </wp:inline>
+        </w:drawing>
+      </w:r>
+      <w:r>
+        <w:t xml:space="preserve"> </w:t>
+      </w:r>
+      <w:r>
+        <w:t xml:space="preserve"> </w:t>
+      </w:r>
+      <w:r>
+        <w:rPr>
+          <w:noProof/>
+        </w:rPr>
+        <w:drawing>
+          <wp:inline distT="0" distB="0" distL="0" distR="0" wp14:anchorId="6BDC4EB9" wp14:editId="348A941A">
+            <wp:extent cx="1794934" cy="1676400"/>
+            <wp:effectExtent l="19050" t="19050" r="15240" b="19050"/>
+            <wp:docPr id="2" name="Picture 2" descr="Diagram&#10;&#10;Description automatically generated with medium confidence"/>
+            <wp:cNvGraphicFramePr>
+              <a:graphicFrameLocks xmlns:a="http://schemas.openxmlformats.org/drawingml/2006/main" noChangeAspect="1"/>
+            </wp:cNvGraphicFramePr>
+            <a:graphic xmlns:a="http://schemas.openxmlformats.org/drawingml/2006/main">
+              <a:graphicData uri="http://schemas.openxmlformats.org/drawingml/2006/picture">
+                <pic:pic xmlns:pic="http://schemas.openxmlformats.org/drawingml/2006/picture">
+                  <pic:nvPicPr>
+                    <pic:cNvPr id="2" name="Picture 2" descr="Diagram&#10;&#10;Description automatically generated with medium confidence"/>
+                    <pic:cNvPicPr/>
+                  </pic:nvPicPr>
+                  <pic:blipFill>
+                    <a:blip r:embed="rId14"/>
+                    <a:stretch>
+                      <a:fillRect/>
+                    </a:stretch>
+                  </pic:blipFill>
+                  <pic:spPr>
+                    <a:xfrm>
+                      <a:off x="0" y="0"/>
+                      <a:ext cx="1801922" cy="1682926"/>
+                    </a:xfrm>
+                    <a:prstGeom prst="rect">
+                      <a:avLst/>
+                    </a:prstGeom>
+                    <a:ln>
+                      <a:solidFill>
+                        <a:schemeClr val="accent1"/>
+                      </a:solidFill>
+                    </a:ln>
+                  </pic:spPr>
+                </pic:pic>
+              </a:graphicData>
+            </a:graphic>
+          </wp:inline>
+        </w:drawing>
       </w:r>
     </w:p>
     <w:p>
@@ -561,12 +942,154 @@
           <w:b/>
           <w:bCs/>
         </w:rPr>
-        <w:t>What times of day are most popular to use the MiBici system?</w:t>
-      </w:r>
-    </w:p>
-    <w:p>
-      <w:r>
-        <w:t>This question is based on a blog post by Todd W Schneider who analyzed the Citi Bike system in NYC. They created a plot of the average number of weekday Citi Bike trips by hour of day between Manhattan and the outer boroughs. It illustrates that in the mornings there are more riders entering Manhattan than leaving, and the reverse occurs in the afternoon; illustrating commuter patterns similar to rush hour (when people are heading to and from work/school).</w:t>
+        <w:t xml:space="preserve">What times of day are most popular to use the </w:t>
+      </w:r>
+      <w:proofErr w:type="spellStart"/>
+      <w:r>
+        <w:rPr>
+          <w:b/>
+          <w:bCs/>
+        </w:rPr>
+        <w:t>MiBici</w:t>
+      </w:r>
+      <w:proofErr w:type="spellEnd"/>
+      <w:r>
+        <w:rPr>
+          <w:b/>
+          <w:bCs/>
+        </w:rPr>
+        <w:t xml:space="preserve"> system?</w:t>
+      </w:r>
+    </w:p>
+    <w:p>
+      <w:pPr>
+        <w:jc w:val="both"/>
+      </w:pPr>
+      <w:r>
+        <w:t xml:space="preserve">This question is based on a blog post by Todd W Schneider who analyzed the Citi Bike system in NYC. They created a plot of the average number of weekday Citi Bike trips by hour of day between Manhattan and </w:t>
+      </w:r>
+      <w:r>
+        <w:lastRenderedPageBreak/>
+        <w:t xml:space="preserve">the outer boroughs. It illustrates that in the mornings there are more riders entering Manhattan than leaving, and the reverse occurs in the afternoon; illustrating commuter patterns </w:t>
+      </w:r>
+      <w:r>
+        <w:t>like</w:t>
+      </w:r>
+      <w:r>
+        <w:t xml:space="preserve"> rush hour (when people are heading to and from work/school).</w:t>
+      </w:r>
+    </w:p>
+    <w:p>
+      <w:pPr>
+        <w:jc w:val="center"/>
+      </w:pPr>
+      <w:r>
+        <w:rPr>
+          <w:noProof/>
+        </w:rPr>
+        <w:drawing>
+          <wp:inline distT="0" distB="0" distL="0" distR="0" wp14:anchorId="0642D10F" wp14:editId="6CE16181">
+            <wp:extent cx="1530921" cy="1645920"/>
+            <wp:effectExtent l="19050" t="19050" r="12700" b="11430"/>
+            <wp:docPr id="9" name="Picture 9" descr="Chart, histogram&#10;&#10;Description automatically generated">
+              <a:hlinkClick xmlns:a="http://schemas.openxmlformats.org/drawingml/2006/main" r:id="rId15"/>
+            </wp:docPr>
+            <wp:cNvGraphicFramePr>
+              <a:graphicFrameLocks xmlns:a="http://schemas.openxmlformats.org/drawingml/2006/main" noChangeAspect="1"/>
+            </wp:cNvGraphicFramePr>
+            <a:graphic xmlns:a="http://schemas.openxmlformats.org/drawingml/2006/main">
+              <a:graphicData uri="http://schemas.openxmlformats.org/drawingml/2006/picture">
+                <pic:pic xmlns:pic="http://schemas.openxmlformats.org/drawingml/2006/picture">
+                  <pic:nvPicPr>
+                    <pic:cNvPr id="9" name="Picture 9" descr="Chart, histogram&#10;&#10;Description automatically generated">
+                      <a:hlinkClick r:id="rId15"/>
+                    </pic:cNvPr>
+                    <pic:cNvPicPr/>
+                  </pic:nvPicPr>
+                  <pic:blipFill>
+                    <a:blip r:embed="rId16"/>
+                    <a:stretch>
+                      <a:fillRect/>
+                    </a:stretch>
+                  </pic:blipFill>
+                  <pic:spPr>
+                    <a:xfrm rot="10800000" flipH="1" flipV="1">
+                      <a:off x="0" y="0"/>
+                      <a:ext cx="1530921" cy="1645920"/>
+                    </a:xfrm>
+                    <a:prstGeom prst="rect">
+                      <a:avLst/>
+                    </a:prstGeom>
+                    <a:ln>
+                      <a:solidFill>
+                        <a:schemeClr val="accent1"/>
+                      </a:solidFill>
+                    </a:ln>
+                  </pic:spPr>
+                </pic:pic>
+              </a:graphicData>
+            </a:graphic>
+          </wp:inline>
+        </w:drawing>
+      </w:r>
+      <w:r>
+        <w:rPr>
+          <w:noProof/>
+        </w:rPr>
+        <w:drawing>
+          <wp:inline distT="0" distB="0" distL="0" distR="0" wp14:anchorId="6D4B8E0F" wp14:editId="24BB168D">
+            <wp:extent cx="1645920" cy="1645920"/>
+            <wp:effectExtent l="19050" t="19050" r="11430" b="11430"/>
+            <wp:docPr id="5" name="Picture 5" descr="Schematic, circle&#10;&#10;Description automatically generated">
+              <a:hlinkClick xmlns:a="http://schemas.openxmlformats.org/drawingml/2006/main" r:id="rId17"/>
+            </wp:docPr>
+            <wp:cNvGraphicFramePr>
+              <a:graphicFrameLocks xmlns:a="http://schemas.openxmlformats.org/drawingml/2006/main" noChangeAspect="1"/>
+            </wp:cNvGraphicFramePr>
+            <a:graphic xmlns:a="http://schemas.openxmlformats.org/drawingml/2006/main">
+              <a:graphicData uri="http://schemas.openxmlformats.org/drawingml/2006/picture">
+                <pic:pic xmlns:pic="http://schemas.openxmlformats.org/drawingml/2006/picture">
+                  <pic:nvPicPr>
+                    <pic:cNvPr id="5" name="Picture 5" descr="Schematic, circle&#10;&#10;Description automatically generated">
+                      <a:hlinkClick r:id="rId17"/>
+                    </pic:cNvPr>
+                    <pic:cNvPicPr>
+                      <a:picLocks noChangeAspect="1" noChangeArrowheads="1"/>
+                    </pic:cNvPicPr>
+                  </pic:nvPicPr>
+                  <pic:blipFill>
+                    <a:blip r:embed="rId18" cstate="print">
+                      <a:extLst>
+                        <a:ext uri="{28A0092B-C50C-407E-A947-70E740481C1C}">
+                          <a14:useLocalDpi xmlns:a14="http://schemas.microsoft.com/office/drawing/2010/main" val="0"/>
+                        </a:ext>
+                      </a:extLst>
+                    </a:blip>
+                    <a:srcRect/>
+                    <a:stretch>
+                      <a:fillRect/>
+                    </a:stretch>
+                  </pic:blipFill>
+                  <pic:spPr bwMode="auto">
+                    <a:xfrm>
+                      <a:off x="0" y="0"/>
+                      <a:ext cx="1645920" cy="1645920"/>
+                    </a:xfrm>
+                    <a:prstGeom prst="rect">
+                      <a:avLst/>
+                    </a:prstGeom>
+                    <a:noFill/>
+                    <a:ln>
+                      <a:solidFill>
+                        <a:schemeClr val="accent1"/>
+                      </a:solidFill>
+                    </a:ln>
+                  </pic:spPr>
+                </pic:pic>
+              </a:graphicData>
+            </a:graphic>
+          </wp:inline>
+        </w:drawing>
       </w:r>
     </w:p>
     <w:p>
@@ -590,9 +1113,429 @@
       </w:r>
     </w:p>
     <w:p>
-      <w:r>
-        <w:t>If MiBici is being used more and more for leisure post COVID-19, are the popular locations that users visit different from the ones they visited before the start of the pandemic?</w:t>
-      </w:r>
+      <w:pPr>
+        <w:jc w:val="both"/>
+      </w:pPr>
+      <w:r>
+        <w:t xml:space="preserve">If </w:t>
+      </w:r>
+      <w:proofErr w:type="spellStart"/>
+      <w:r>
+        <w:t>MiBici</w:t>
+      </w:r>
+      <w:proofErr w:type="spellEnd"/>
+      <w:r>
+        <w:t xml:space="preserve"> is being used more and more for leisure post COVID-19, are the popular locations that users visit different from the ones they visited before the start of the pandemic?</w:t>
+      </w:r>
+    </w:p>
+    <w:p>
+      <w:pPr>
+        <w:rPr>
+          <w:b/>
+          <w:bCs/>
+          <w:u w:val="single"/>
+        </w:rPr>
+      </w:pPr>
+      <w:r>
+        <w:rPr>
+          <w:b/>
+          <w:bCs/>
+          <w:u w:val="single"/>
+        </w:rPr>
+        <w:t xml:space="preserve">Dropdown switch </w:t>
+      </w:r>
+      <w:proofErr w:type="spellStart"/>
+      <w:r>
+        <w:rPr>
+          <w:b/>
+          <w:bCs/>
+          <w:u w:val="single"/>
+        </w:rPr>
+        <w:t>betw</w:t>
+      </w:r>
+      <w:proofErr w:type="spellEnd"/>
+      <w:r>
+        <w:rPr>
+          <w:b/>
+          <w:bCs/>
+          <w:u w:val="single"/>
+        </w:rPr>
+        <w:t xml:space="preserve"> pop Start/End Stations</w:t>
+      </w:r>
+    </w:p>
+    <w:p>
+      <w:r>
+        <w:rPr>
+          <w:noProof/>
+        </w:rPr>
+        <w:drawing>
+          <wp:inline distT="0" distB="0" distL="0" distR="0" wp14:anchorId="1B9022EB" wp14:editId="0AAC6FCA">
+            <wp:extent cx="2667000" cy="1534665"/>
+            <wp:effectExtent l="0" t="0" r="0" b="8890"/>
+            <wp:docPr id="7" name="Picture 7" descr="Background pattern&#10;&#10;Description automatically generated">
+              <a:hlinkClick xmlns:a="http://schemas.openxmlformats.org/drawingml/2006/main" r:id="rId19"/>
+            </wp:docPr>
+            <wp:cNvGraphicFramePr>
+              <a:graphicFrameLocks xmlns:a="http://schemas.openxmlformats.org/drawingml/2006/main" noChangeAspect="1"/>
+            </wp:cNvGraphicFramePr>
+            <a:graphic xmlns:a="http://schemas.openxmlformats.org/drawingml/2006/main">
+              <a:graphicData uri="http://schemas.openxmlformats.org/drawingml/2006/picture">
+                <pic:pic xmlns:pic="http://schemas.openxmlformats.org/drawingml/2006/picture">
+                  <pic:nvPicPr>
+                    <pic:cNvPr id="7" name="Picture 7" descr="Background pattern&#10;&#10;Description automatically generated">
+                      <a:hlinkClick r:id="rId19"/>
+                    </pic:cNvPr>
+                    <pic:cNvPicPr/>
+                  </pic:nvPicPr>
+                  <pic:blipFill>
+                    <a:blip r:embed="rId20"/>
+                    <a:stretch>
+                      <a:fillRect/>
+                    </a:stretch>
+                  </pic:blipFill>
+                  <pic:spPr>
+                    <a:xfrm>
+                      <a:off x="0" y="0"/>
+                      <a:ext cx="2679322" cy="1541755"/>
+                    </a:xfrm>
+                    <a:prstGeom prst="rect">
+                      <a:avLst/>
+                    </a:prstGeom>
+                  </pic:spPr>
+                </pic:pic>
+              </a:graphicData>
+            </a:graphic>
+          </wp:inline>
+        </w:drawing>
+      </w:r>
+    </w:p>
+    <w:p>
+      <w:pPr>
+        <w:pStyle w:val="ListParagraph"/>
+        <w:numPr>
+          <w:ilvl w:val="0"/>
+          <w:numId w:val="2"/>
+        </w:numPr>
+      </w:pPr>
+      <w:r>
+        <w:t>Each station to other stations, neighborhoods, and municipalities</w:t>
+      </w:r>
+    </w:p>
+    <w:p>
+      <w:r>
+        <w:rPr>
+          <w:b/>
+          <w:bCs/>
+          <w:u w:val="single"/>
+        </w:rPr>
+        <w:t>All Station Popularity</w:t>
+      </w:r>
+    </w:p>
+    <w:p>
+      <w:r>
+        <w:rPr>
+          <w:noProof/>
+        </w:rPr>
+        <w:drawing>
+          <wp:inline distT="0" distB="0" distL="0" distR="0" wp14:anchorId="1F4CC41F" wp14:editId="5077B1E4">
+            <wp:extent cx="2486367" cy="1666875"/>
+            <wp:effectExtent l="0" t="0" r="9525" b="0"/>
+            <wp:docPr id="10" name="Picture 10" descr="Map&#10;&#10;Description automatically generated">
+              <a:hlinkClick xmlns:a="http://schemas.openxmlformats.org/drawingml/2006/main" r:id="rId21"/>
+            </wp:docPr>
+            <wp:cNvGraphicFramePr>
+              <a:graphicFrameLocks xmlns:a="http://schemas.openxmlformats.org/drawingml/2006/main" noChangeAspect="1"/>
+            </wp:cNvGraphicFramePr>
+            <a:graphic xmlns:a="http://schemas.openxmlformats.org/drawingml/2006/main">
+              <a:graphicData uri="http://schemas.openxmlformats.org/drawingml/2006/picture">
+                <pic:pic xmlns:pic="http://schemas.openxmlformats.org/drawingml/2006/picture">
+                  <pic:nvPicPr>
+                    <pic:cNvPr id="10" name="Picture 10" descr="Map&#10;&#10;Description automatically generated">
+                      <a:hlinkClick r:id="rId21"/>
+                    </pic:cNvPr>
+                    <pic:cNvPicPr/>
+                  </pic:nvPicPr>
+                  <pic:blipFill>
+                    <a:blip r:embed="rId22"/>
+                    <a:stretch>
+                      <a:fillRect/>
+                    </a:stretch>
+                  </pic:blipFill>
+                  <pic:spPr>
+                    <a:xfrm>
+                      <a:off x="0" y="0"/>
+                      <a:ext cx="2487340" cy="1667527"/>
+                    </a:xfrm>
+                    <a:prstGeom prst="rect">
+                      <a:avLst/>
+                    </a:prstGeom>
+                  </pic:spPr>
+                </pic:pic>
+              </a:graphicData>
+            </a:graphic>
+          </wp:inline>
+        </w:drawing>
+      </w:r>
+    </w:p>
+    <w:p>
+      <w:pPr>
+        <w:rPr>
+          <w:b/>
+          <w:bCs/>
+          <w:u w:val="single"/>
+        </w:rPr>
+      </w:pPr>
+      <w:r>
+        <w:rPr>
+          <w:b/>
+          <w:bCs/>
+          <w:u w:val="single"/>
+        </w:rPr>
+        <w:t>Map per Year in Analysis</w:t>
+      </w:r>
+    </w:p>
+    <w:p>
+      <w:r>
+        <w:rPr>
+          <w:noProof/>
+        </w:rPr>
+        <w:lastRenderedPageBreak/>
+        <w:drawing>
+          <wp:inline distT="0" distB="0" distL="0" distR="0" wp14:anchorId="20FDBC30" wp14:editId="7D546043">
+            <wp:extent cx="1911720" cy="1962150"/>
+            <wp:effectExtent l="0" t="0" r="0" b="0"/>
+            <wp:docPr id="6" name="Picture 6" descr="Diagram&#10;&#10;Description automatically generated">
+              <a:hlinkClick xmlns:a="http://schemas.openxmlformats.org/drawingml/2006/main" r:id="rId23"/>
+            </wp:docPr>
+            <wp:cNvGraphicFramePr>
+              <a:graphicFrameLocks xmlns:a="http://schemas.openxmlformats.org/drawingml/2006/main" noChangeAspect="1"/>
+            </wp:cNvGraphicFramePr>
+            <a:graphic xmlns:a="http://schemas.openxmlformats.org/drawingml/2006/main">
+              <a:graphicData uri="http://schemas.openxmlformats.org/drawingml/2006/picture">
+                <pic:pic xmlns:pic="http://schemas.openxmlformats.org/drawingml/2006/picture">
+                  <pic:nvPicPr>
+                    <pic:cNvPr id="6" name="Picture 6" descr="Diagram&#10;&#10;Description automatically generated">
+                      <a:hlinkClick r:id="rId23"/>
+                    </pic:cNvPr>
+                    <pic:cNvPicPr/>
+                  </pic:nvPicPr>
+                  <pic:blipFill>
+                    <a:blip r:embed="rId24"/>
+                    <a:stretch>
+                      <a:fillRect/>
+                    </a:stretch>
+                  </pic:blipFill>
+                  <pic:spPr>
+                    <a:xfrm>
+                      <a:off x="0" y="0"/>
+                      <a:ext cx="1918168" cy="1968768"/>
+                    </a:xfrm>
+                    <a:prstGeom prst="rect">
+                      <a:avLst/>
+                    </a:prstGeom>
+                  </pic:spPr>
+                </pic:pic>
+              </a:graphicData>
+            </a:graphic>
+          </wp:inline>
+        </w:drawing>
+      </w:r>
+      <w:r>
+        <w:t xml:space="preserve">  </w:t>
+      </w:r>
+    </w:p>
+    <w:p>
+      <w:r>
+        <w:rPr>
+          <w:noProof/>
+        </w:rPr>
+        <w:drawing>
+          <wp:inline distT="0" distB="0" distL="0" distR="0" wp14:anchorId="6FD91469" wp14:editId="5F8146DD">
+            <wp:extent cx="1659896" cy="1971675"/>
+            <wp:effectExtent l="19050" t="19050" r="16510" b="9525"/>
+            <wp:docPr id="8" name="Picture 8" descr="Chart, scatter chart&#10;&#10;Description automatically generated">
+              <a:hlinkClick xmlns:a="http://schemas.openxmlformats.org/drawingml/2006/main" r:id="rId25"/>
+            </wp:docPr>
+            <wp:cNvGraphicFramePr>
+              <a:graphicFrameLocks xmlns:a="http://schemas.openxmlformats.org/drawingml/2006/main" noChangeAspect="1"/>
+            </wp:cNvGraphicFramePr>
+            <a:graphic xmlns:a="http://schemas.openxmlformats.org/drawingml/2006/main">
+              <a:graphicData uri="http://schemas.openxmlformats.org/drawingml/2006/picture">
+                <pic:pic xmlns:pic="http://schemas.openxmlformats.org/drawingml/2006/picture">
+                  <pic:nvPicPr>
+                    <pic:cNvPr id="8" name="Picture 8" descr="Chart, scatter chart&#10;&#10;Description automatically generated">
+                      <a:hlinkClick r:id="rId25"/>
+                    </pic:cNvPr>
+                    <pic:cNvPicPr/>
+                  </pic:nvPicPr>
+                  <pic:blipFill>
+                    <a:blip r:embed="rId26"/>
+                    <a:stretch>
+                      <a:fillRect/>
+                    </a:stretch>
+                  </pic:blipFill>
+                  <pic:spPr>
+                    <a:xfrm>
+                      <a:off x="0" y="0"/>
+                      <a:ext cx="1668922" cy="1982396"/>
+                    </a:xfrm>
+                    <a:prstGeom prst="rect">
+                      <a:avLst/>
+                    </a:prstGeom>
+                    <a:ln>
+                      <a:solidFill>
+                        <a:schemeClr val="accent1"/>
+                      </a:solidFill>
+                    </a:ln>
+                  </pic:spPr>
+                </pic:pic>
+              </a:graphicData>
+            </a:graphic>
+          </wp:inline>
+        </w:drawing>
+      </w:r>
+    </w:p>
+    <w:p>
+      <w:r>
+        <w:rPr>
+          <w:noProof/>
+        </w:rPr>
+        <w:drawing>
+          <wp:inline distT="0" distB="0" distL="0" distR="0" wp14:anchorId="293E7E76" wp14:editId="79F2AF8C">
+            <wp:extent cx="2208616" cy="1533525"/>
+            <wp:effectExtent l="19050" t="19050" r="20320" b="9525"/>
+            <wp:docPr id="12" name="Picture 12">
+              <a:hlinkClick xmlns:a="http://schemas.openxmlformats.org/drawingml/2006/main" r:id="rId10"/>
+            </wp:docPr>
+            <wp:cNvGraphicFramePr>
+              <a:graphicFrameLocks xmlns:a="http://schemas.openxmlformats.org/drawingml/2006/main" noChangeAspect="1"/>
+            </wp:cNvGraphicFramePr>
+            <a:graphic xmlns:a="http://schemas.openxmlformats.org/drawingml/2006/main">
+              <a:graphicData uri="http://schemas.openxmlformats.org/drawingml/2006/picture">
+                <pic:pic xmlns:pic="http://schemas.openxmlformats.org/drawingml/2006/picture">
+                  <pic:nvPicPr>
+                    <pic:cNvPr id="12" name="Picture 12">
+                      <a:hlinkClick r:id="rId10"/>
+                    </pic:cNvPr>
+                    <pic:cNvPicPr/>
+                  </pic:nvPicPr>
+                  <pic:blipFill>
+                    <a:blip r:embed="rId27"/>
+                    <a:stretch>
+                      <a:fillRect/>
+                    </a:stretch>
+                  </pic:blipFill>
+                  <pic:spPr>
+                    <a:xfrm>
+                      <a:off x="0" y="0"/>
+                      <a:ext cx="2213581" cy="1536973"/>
+                    </a:xfrm>
+                    <a:prstGeom prst="rect">
+                      <a:avLst/>
+                    </a:prstGeom>
+                    <a:ln>
+                      <a:solidFill>
+                        <a:schemeClr val="accent1"/>
+                      </a:solidFill>
+                    </a:ln>
+                  </pic:spPr>
+                </pic:pic>
+              </a:graphicData>
+            </a:graphic>
+          </wp:inline>
+        </w:drawing>
+      </w:r>
+    </w:p>
+    <w:p>
+      <w:pPr>
+        <w:rPr>
+          <w:del w:id="0" w:author="Delani Cele" w:date="2022-07-04T14:22:00Z"/>
+        </w:rPr>
+      </w:pPr>
+    </w:p>
+    <w:p>
+      <w:pPr>
+        <w:pStyle w:val="ListParagraph"/>
+        <w:numPr>
+          <w:ilvl w:val="0"/>
+          <w:numId w:val="4"/>
+        </w:numPr>
+        <w:rPr>
+          <w:del w:id="1" w:author="Delani Cele" w:date="2022-07-04T14:22:00Z"/>
+          <w:b/>
+          <w:bCs/>
+        </w:rPr>
+      </w:pPr>
+      <w:del w:id="2" w:author="Delani Cele" w:date="2022-07-04T14:22:00Z">
+        <w:r>
+          <w:rPr>
+            <w:b/>
+            <w:bCs/>
+          </w:rPr>
+          <w:delText>Did COVID-19 lead to an increase in the type of subscribers using the system?</w:delText>
+        </w:r>
+      </w:del>
+    </w:p>
+    <w:p>
+      <w:pPr>
+        <w:rPr>
+          <w:del w:id="3" w:author="Delani Cele" w:date="2022-07-04T14:22:00Z"/>
+        </w:rPr>
+      </w:pPr>
+      <w:del w:id="4" w:author="Delani Cele" w:date="2022-07-04T14:22:00Z">
+        <w:r>
+          <w:delText>Stacked bar plot of proportion of use type per month</w:delText>
+        </w:r>
+      </w:del>
+    </w:p>
+    <w:p>
+      <w:pPr>
+        <w:rPr>
+          <w:del w:id="5" w:author="Delani Cele" w:date="2022-07-04T14:22:00Z"/>
+        </w:rPr>
+      </w:pPr>
+      <w:del w:id="6" w:author="Delani Cele" w:date="2022-07-04T14:22:00Z">
+        <w:r>
+          <w:rPr>
+            <w:noProof/>
+          </w:rPr>
+          <w:drawing>
+            <wp:inline distT="0" distB="0" distL="0" distR="0" wp14:anchorId="2FD42077" wp14:editId="46E37096">
+              <wp:extent cx="2028825" cy="1820164"/>
+              <wp:effectExtent l="0" t="0" r="0" b="8890"/>
+              <wp:docPr id="13" name="Picture 13"/>
+              <wp:cNvGraphicFramePr>
+                <a:graphicFrameLocks xmlns:a="http://schemas.openxmlformats.org/drawingml/2006/main" noChangeAspect="1"/>
+              </wp:cNvGraphicFramePr>
+              <a:graphic xmlns:a="http://schemas.openxmlformats.org/drawingml/2006/main">
+                <a:graphicData uri="http://schemas.openxmlformats.org/drawingml/2006/picture">
+                  <pic:pic xmlns:pic="http://schemas.openxmlformats.org/drawingml/2006/picture">
+                    <pic:nvPicPr>
+                      <pic:cNvPr id="1" name=""/>
+                      <pic:cNvPicPr/>
+                    </pic:nvPicPr>
+                    <pic:blipFill>
+                      <a:blip r:embed="rId28"/>
+                      <a:stretch>
+                        <a:fillRect/>
+                      </a:stretch>
+                    </pic:blipFill>
+                    <pic:spPr>
+                      <a:xfrm>
+                        <a:off x="0" y="0"/>
+                        <a:ext cx="2032010" cy="1823021"/>
+                      </a:xfrm>
+                      <a:prstGeom prst="rect">
+                        <a:avLst/>
+                      </a:prstGeom>
+                    </pic:spPr>
+                  </pic:pic>
+                </a:graphicData>
+              </a:graphic>
+            </wp:inline>
+          </w:drawing>
+        </w:r>
+      </w:del>
     </w:p>
     <w:p>
       <w:pPr>
@@ -697,6 +1640,7 @@
           <w:b/>
           <w:bCs/>
         </w:rPr>
+        <w:lastRenderedPageBreak/>
         <w:t xml:space="preserve">Question </w:t>
       </w:r>
       <w:r>
@@ -925,6 +1869,119 @@
     </w:lvl>
   </w:abstractNum>
   <w:abstractNum w:abstractNumId="2" w15:restartNumberingAfterBreak="0">
+    <w:nsid w:val="5E2B6E9D"/>
+    <w:multiLevelType w:val="hybridMultilevel"/>
+    <w:tmpl w:val="98E4D13C"/>
+    <w:lvl w:ilvl="0" w:tplc="04090001">
+      <w:start w:val="1"/>
+      <w:numFmt w:val="bullet"/>
+      <w:lvlText w:val=""/>
+      <w:lvlJc w:val="left"/>
+      <w:pPr>
+        <w:ind w:left="360" w:hanging="360"/>
+      </w:pPr>
+      <w:rPr>
+        <w:rFonts w:ascii="Symbol" w:hAnsi="Symbol" w:hint="default"/>
+      </w:rPr>
+    </w:lvl>
+    <w:lvl w:ilvl="1" w:tplc="04090003" w:tentative="1">
+      <w:start w:val="1"/>
+      <w:numFmt w:val="bullet"/>
+      <w:lvlText w:val="o"/>
+      <w:lvlJc w:val="left"/>
+      <w:pPr>
+        <w:ind w:left="1080" w:hanging="360"/>
+      </w:pPr>
+      <w:rPr>
+        <w:rFonts w:ascii="Courier New" w:hAnsi="Courier New" w:cs="Courier New" w:hint="default"/>
+      </w:rPr>
+    </w:lvl>
+    <w:lvl w:ilvl="2" w:tplc="04090005" w:tentative="1">
+      <w:start w:val="1"/>
+      <w:numFmt w:val="bullet"/>
+      <w:lvlText w:val=""/>
+      <w:lvlJc w:val="left"/>
+      <w:pPr>
+        <w:ind w:left="1800" w:hanging="360"/>
+      </w:pPr>
+      <w:rPr>
+        <w:rFonts w:ascii="Wingdings" w:hAnsi="Wingdings" w:hint="default"/>
+      </w:rPr>
+    </w:lvl>
+    <w:lvl w:ilvl="3" w:tplc="04090001" w:tentative="1">
+      <w:start w:val="1"/>
+      <w:numFmt w:val="bullet"/>
+      <w:lvlText w:val=""/>
+      <w:lvlJc w:val="left"/>
+      <w:pPr>
+        <w:ind w:left="2520" w:hanging="360"/>
+      </w:pPr>
+      <w:rPr>
+        <w:rFonts w:ascii="Symbol" w:hAnsi="Symbol" w:hint="default"/>
+      </w:rPr>
+    </w:lvl>
+    <w:lvl w:ilvl="4" w:tplc="04090003" w:tentative="1">
+      <w:start w:val="1"/>
+      <w:numFmt w:val="bullet"/>
+      <w:lvlText w:val="o"/>
+      <w:lvlJc w:val="left"/>
+      <w:pPr>
+        <w:ind w:left="3240" w:hanging="360"/>
+      </w:pPr>
+      <w:rPr>
+        <w:rFonts w:ascii="Courier New" w:hAnsi="Courier New" w:cs="Courier New" w:hint="default"/>
+      </w:rPr>
+    </w:lvl>
+    <w:lvl w:ilvl="5" w:tplc="04090005" w:tentative="1">
+      <w:start w:val="1"/>
+      <w:numFmt w:val="bullet"/>
+      <w:lvlText w:val=""/>
+      <w:lvlJc w:val="left"/>
+      <w:pPr>
+        <w:ind w:left="3960" w:hanging="360"/>
+      </w:pPr>
+      <w:rPr>
+        <w:rFonts w:ascii="Wingdings" w:hAnsi="Wingdings" w:hint="default"/>
+      </w:rPr>
+    </w:lvl>
+    <w:lvl w:ilvl="6" w:tplc="04090001" w:tentative="1">
+      <w:start w:val="1"/>
+      <w:numFmt w:val="bullet"/>
+      <w:lvlText w:val=""/>
+      <w:lvlJc w:val="left"/>
+      <w:pPr>
+        <w:ind w:left="4680" w:hanging="360"/>
+      </w:pPr>
+      <w:rPr>
+        <w:rFonts w:ascii="Symbol" w:hAnsi="Symbol" w:hint="default"/>
+      </w:rPr>
+    </w:lvl>
+    <w:lvl w:ilvl="7" w:tplc="04090003" w:tentative="1">
+      <w:start w:val="1"/>
+      <w:numFmt w:val="bullet"/>
+      <w:lvlText w:val="o"/>
+      <w:lvlJc w:val="left"/>
+      <w:pPr>
+        <w:ind w:left="5400" w:hanging="360"/>
+      </w:pPr>
+      <w:rPr>
+        <w:rFonts w:ascii="Courier New" w:hAnsi="Courier New" w:cs="Courier New" w:hint="default"/>
+      </w:rPr>
+    </w:lvl>
+    <w:lvl w:ilvl="8" w:tplc="04090005" w:tentative="1">
+      <w:start w:val="1"/>
+      <w:numFmt w:val="bullet"/>
+      <w:lvlText w:val=""/>
+      <w:lvlJc w:val="left"/>
+      <w:pPr>
+        <w:ind w:left="6120" w:hanging="360"/>
+      </w:pPr>
+      <w:rPr>
+        <w:rFonts w:ascii="Wingdings" w:hAnsi="Wingdings" w:hint="default"/>
+      </w:rPr>
+    </w:lvl>
+  </w:abstractNum>
+  <w:abstractNum w:abstractNumId="3" w15:restartNumberingAfterBreak="0">
     <w:nsid w:val="64247B72"/>
     <w:multiLevelType w:val="hybridMultilevel"/>
     <w:tmpl w:val="1A2C69B2"/>
@@ -1037,7 +2094,7 @@
       </w:rPr>
     </w:lvl>
   </w:abstractNum>
-  <w:abstractNum w:abstractNumId="3" w15:restartNumberingAfterBreak="0">
+  <w:abstractNum w:abstractNumId="4" w15:restartNumberingAfterBreak="0">
     <w:nsid w:val="7684726A"/>
     <w:multiLevelType w:val="hybridMultilevel"/>
     <w:tmpl w:val="3E2EE3E8"/>
@@ -1151,10 +2208,10 @@
     </w:lvl>
   </w:abstractNum>
   <w:num w:numId="1" w16cid:durableId="2039502899">
-    <w:abstractNumId w:val="2"/>
+    <w:abstractNumId w:val="3"/>
   </w:num>
   <w:num w:numId="2" w16cid:durableId="562061327">
-    <w:abstractNumId w:val="3"/>
+    <w:abstractNumId w:val="4"/>
   </w:num>
   <w:num w:numId="3" w16cid:durableId="1231117608">
     <w:abstractNumId w:val="0"/>
@@ -1162,7 +2219,18 @@
   <w:num w:numId="4" w16cid:durableId="2047289711">
     <w:abstractNumId w:val="1"/>
   </w:num>
+  <w:num w:numId="5" w16cid:durableId="770512380">
+    <w:abstractNumId w:val="2"/>
+  </w:num>
 </w:numbering>
+</file>
+
+<file path=word/people.xml><?xml version="1.0" encoding="utf-8"?>
+<w15:people xmlns:wpc="http://schemas.microsoft.com/office/word/2010/wordprocessingCanvas" xmlns:cx="http://schemas.microsoft.com/office/drawing/2014/chartex" xmlns:cx1="http://schemas.microsoft.com/office/drawing/2015/9/8/chartex" xmlns:cx2="http://schemas.microsoft.com/office/drawing/2015/10/21/chartex" xmlns:cx3="http://schemas.microsoft.com/office/drawing/2016/5/9/chartex" xmlns:cx4="http://schemas.microsoft.com/office/drawing/2016/5/10/chartex" xmlns:cx5="http://schemas.microsoft.com/office/drawing/2016/5/11/chartex" xmlns:cx6="http://schemas.microsoft.com/office/drawing/2016/5/12/chartex" xmlns:cx7="http://schemas.microsoft.com/office/drawing/2016/5/13/chartex" xmlns:cx8="http://schemas.microsoft.com/office/drawing/2016/5/14/chartex" xmlns:mc="http://schemas.openxmlformats.org/markup-compatibility/2006" xmlns:aink="http://schemas.microsoft.com/office/drawing/2016/ink" xmlns:am3d="http://schemas.microsoft.com/office/drawing/2017/model3d" xmlns:o="urn:schemas-microsoft-com:office:office" xmlns:oel="http://schemas.microsoft.com/office/2019/extlst" xmlns:r="http://schemas.openxmlformats.org/officeDocument/2006/relationships" xmlns:m="http://schemas.openxmlformats.org/officeDocument/2006/math" xmlns:v="urn:schemas-microsoft-com:vml" xmlns:wp14="http://schemas.microsoft.com/office/word/2010/wordprocessingDrawing" xmlns:wp="http://schemas.openxmlformats.org/drawingml/2006/wordprocessingDrawing" xmlns:w10="urn:schemas-microsoft-com:office:word" xmlns:w="http://schemas.openxmlformats.org/wordprocessingml/2006/main" xmlns:w14="http://schemas.microsoft.com/office/word/2010/wordml" xmlns:w15="http://schemas.microsoft.com/office/word/2012/wordml" xmlns:w16cex="http://schemas.microsoft.com/office/word/2018/wordml/cex" xmlns:w16cid="http://schemas.microsoft.com/office/word/2016/wordml/cid" xmlns:w16="http://schemas.microsoft.com/office/word/2018/wordml" xmlns:w16sdtdh="http://schemas.microsoft.com/office/word/2020/wordml/sdtdatahash" xmlns:w16se="http://schemas.microsoft.com/office/word/2015/wordml/symex" xmlns:wpg="http://schemas.microsoft.com/office/word/2010/wordprocessingGroup" xmlns:wpi="http://schemas.microsoft.com/office/word/2010/wordprocessingInk" xmlns:wne="http://schemas.microsoft.com/office/word/2006/wordml" xmlns:wps="http://schemas.microsoft.com/office/word/2010/wordprocessingShape" mc:Ignorable="w14 w15 w16se w16cid w16 w16cex w16sdtdh wp14">
+  <w15:person w15:author="Delani Cele">
+    <w15:presenceInfo w15:providerId="Windows Live" w15:userId="43a5a6de0de5c58c"/>
+  </w15:person>
+</w15:people>
 </file>
 
 <file path=word/styles.xml><?xml version="1.0" encoding="utf-8"?>
@@ -1736,6 +2804,51 @@
       <w:contextualSpacing/>
     </w:pPr>
   </w:style>
+  <w:style w:type="character" w:styleId="Hyperlink">
+    <w:name w:val="Hyperlink"/>
+    <w:basedOn w:val="DefaultParagraphFont"/>
+    <w:uiPriority w:val="99"/>
+    <w:unhideWhenUsed/>
+    <w:rsid w:val="00EC1A93"/>
+    <w:rPr>
+      <w:color w:val="0563C1" w:themeColor="hyperlink"/>
+      <w:u w:val="single"/>
+    </w:rPr>
+  </w:style>
+  <w:style w:type="character" w:styleId="UnresolvedMention">
+    <w:name w:val="Unresolved Mention"/>
+    <w:basedOn w:val="DefaultParagraphFont"/>
+    <w:uiPriority w:val="99"/>
+    <w:semiHidden/>
+    <w:unhideWhenUsed/>
+    <w:rsid w:val="00EC1A93"/>
+    <w:rPr>
+      <w:color w:val="605E5C"/>
+      <w:shd w:val="clear" w:color="auto" w:fill="E1DFDD"/>
+    </w:rPr>
+  </w:style>
+  <w:style w:type="character" w:styleId="FollowedHyperlink">
+    <w:name w:val="FollowedHyperlink"/>
+    <w:basedOn w:val="DefaultParagraphFont"/>
+    <w:uiPriority w:val="99"/>
+    <w:semiHidden/>
+    <w:unhideWhenUsed/>
+    <w:rsid w:val="00530B33"/>
+    <w:rPr>
+      <w:color w:val="954F72" w:themeColor="followedHyperlink"/>
+      <w:u w:val="single"/>
+    </w:rPr>
+  </w:style>
+  <w:style w:type="paragraph" w:styleId="Revision">
+    <w:name w:val="Revision"/>
+    <w:hidden/>
+    <w:uiPriority w:val="99"/>
+    <w:semiHidden/>
+    <w:rsid w:val="009961F1"/>
+    <w:pPr>
+      <w:spacing w:after="0" w:line="240" w:lineRule="auto"/>
+    </w:pPr>
+  </w:style>
 </w:styles>
 </file>
 
@@ -2032,4 +3145,16 @@
     </a:ext>
   </a:extLst>
 </a:theme>
+</file>
+
+<file path=customXml/item1.xml><?xml version="1.0" encoding="utf-8"?>
+<b:Sources xmlns:b="http://schemas.openxmlformats.org/officeDocument/2006/bibliography" xmlns="http://schemas.openxmlformats.org/officeDocument/2006/bibliography" SelectedStyle="\APASixthEditionOfficeOnline.xsl" StyleName="APA" Version="6"/>
+</file>
+
+<file path=customXml/itemProps1.xml><?xml version="1.0" encoding="utf-8"?>
+<ds:datastoreItem xmlns:ds="http://schemas.openxmlformats.org/officeDocument/2006/customXml" ds:itemID="{937DADD7-E18A-4256-B391-742A63DDB5F7}">
+  <ds:schemaRefs>
+    <ds:schemaRef ds:uri="http://schemas.openxmlformats.org/officeDocument/2006/bibliography"/>
+  </ds:schemaRefs>
+</ds:datastoreItem>
 </file>
</xml_diff>